<commit_message>
onedrive gaat niet lekker samen met git. hopelijk levert het geen problemen op
</commit_message>
<xml_diff>
--- a/Analyse/eisen.docx
+++ b/Analyse/eisen.docx
@@ -4,7 +4,7 @@
   <w:body>
     <w:p>
       <w:pPr>
-        <w:pStyle w:val="Title"/>
+        <w:pStyle w:val="Titel"/>
         <w:rPr>
           <w:lang w:val="nl-NL"/>
         </w:rPr>
@@ -18,7 +18,7 @@
     </w:p>
     <w:p>
       <w:pPr>
-        <w:pStyle w:val="Heading1"/>
+        <w:pStyle w:val="Kop1"/>
         <w:rPr>
           <w:lang w:val="nl-NL"/>
         </w:rPr>
@@ -29,1273 +29,1178 @@
         </w:rPr>
         <w:t>Deur naar testlocatie</w:t>
       </w:r>
-    </w:p>
-    <w:p>
-      <w:pPr>
-        <w:pStyle w:val="ListParagraph"/>
-        <w:numPr>
-          <w:ilvl w:val="0"/>
-          <w:numId w:val="1"/>
-        </w:numPr>
-        <w:rPr>
-          <w:lang w:val="nl-NL"/>
-        </w:rPr>
-      </w:pPr>
-      <w:r>
-        <w:rPr>
-          <w:lang w:val="nl-NL"/>
-        </w:rPr>
-        <w:t xml:space="preserve">Er moet een knop achter de balie zitten waarmee de host de deur naar de lasergang </w:t>
-      </w:r>
-      <w:r>
-        <w:rPr>
-          <w:lang w:val="nl-NL"/>
-        </w:rPr>
-        <w:t xml:space="preserve">van het (magneet) slot kan halen. </w:t>
-      </w:r>
-    </w:p>
-    <w:p>
-      <w:pPr>
-        <w:pStyle w:val="ListParagraph"/>
-        <w:numPr>
-          <w:ilvl w:val="0"/>
-          <w:numId w:val="1"/>
-        </w:numPr>
-        <w:rPr>
-          <w:lang w:val="nl-NL"/>
-        </w:rPr>
-      </w:pPr>
-      <w:r>
-        <w:rPr>
-          <w:lang w:val="nl-NL"/>
-        </w:rPr>
-        <w:t>De spelers moeten een lamp kunnen zien die groen is als de deur op slot is en rood is als de deur van het slot is.</w:t>
-      </w:r>
-    </w:p>
-    <w:p>
-      <w:pPr>
-        <w:pStyle w:val="ListParagraph"/>
-        <w:numPr>
-          <w:ilvl w:val="0"/>
-          <w:numId w:val="1"/>
-        </w:numPr>
-        <w:rPr>
-          <w:lang w:val="nl-NL"/>
-        </w:rPr>
-      </w:pPr>
-      <w:r>
-        <w:rPr>
-          <w:lang w:val="nl-NL"/>
-        </w:rPr>
-        <w:t>Er is een noodknop in de</w:t>
-      </w:r>
-      <w:r>
-        <w:rPr>
-          <w:lang w:val="nl-NL"/>
-        </w:rPr>
-        <w:t xml:space="preserve"> control room waarmee alle magneetsloten uitgeschakeld worden.</w:t>
-      </w:r>
-    </w:p>
-    <w:p>
-      <w:pPr>
-        <w:pStyle w:val="Heading1"/>
-        <w:rPr>
-          <w:lang w:val="nl-NL"/>
-        </w:rPr>
-      </w:pPr>
-      <w:r>
-        <w:rPr>
-          <w:lang w:val="nl-NL"/>
-        </w:rPr>
-        <w:t>Lasersysteem</w:t>
-      </w:r>
-    </w:p>
-    <w:p>
-      <w:pPr>
-        <w:pStyle w:val="ListParagraph"/>
-        <w:numPr>
-          <w:ilvl w:val="0"/>
-          <w:numId w:val="2"/>
-        </w:numPr>
-        <w:rPr>
-          <w:lang w:val="nl-NL"/>
-        </w:rPr>
-      </w:pPr>
-      <w:r>
-        <w:rPr>
-          <w:lang w:val="nl-NL"/>
-        </w:rPr>
-        <w:t xml:space="preserve">Er </w:t>
-      </w:r>
-      <w:r>
-        <w:rPr>
-          <w:lang w:val="nl-NL"/>
-        </w:rPr>
-        <w:t>moet</w:t>
-      </w:r>
-      <w:r>
-        <w:rPr>
-          <w:lang w:val="nl-NL"/>
-        </w:rPr>
-        <w:t xml:space="preserve"> een gang</w:t>
-      </w:r>
-      <w:r>
-        <w:rPr>
-          <w:lang w:val="nl-NL"/>
-        </w:rPr>
-        <w:t xml:space="preserve"> zijn</w:t>
-      </w:r>
-      <w:r>
-        <w:rPr>
-          <w:lang w:val="nl-NL"/>
-        </w:rPr>
-        <w:t xml:space="preserve"> waarin lasers </w:t>
-      </w:r>
-      <w:r>
-        <w:rPr>
-          <w:lang w:val="nl-NL"/>
-        </w:rPr>
-        <w:t>van een muur naar de andere stralen.</w:t>
-      </w:r>
-    </w:p>
-    <w:p>
-      <w:pPr>
-        <w:pStyle w:val="ListParagraph"/>
-        <w:numPr>
-          <w:ilvl w:val="0"/>
-          <w:numId w:val="2"/>
-        </w:numPr>
-        <w:rPr>
-          <w:lang w:val="nl-NL"/>
-        </w:rPr>
-      </w:pPr>
-      <w:r>
-        <w:rPr>
-          <w:lang w:val="nl-NL"/>
-        </w:rPr>
-        <w:t>Het systeem moet kunnen zien of de lasers onderbroken worden</w:t>
-      </w:r>
-      <w:r>
-        <w:rPr>
-          <w:lang w:val="nl-NL"/>
-        </w:rPr>
-        <w:t>.</w:t>
-      </w:r>
-    </w:p>
-    <w:p>
-      <w:pPr>
-        <w:pStyle w:val="ListParagraph"/>
-        <w:numPr>
-          <w:ilvl w:val="0"/>
-          <w:numId w:val="2"/>
-        </w:numPr>
-        <w:rPr>
-          <w:lang w:val="nl-NL"/>
-        </w:rPr>
-      </w:pPr>
-      <w:r>
-        <w:rPr>
-          <w:lang w:val="nl-NL"/>
-        </w:rPr>
-        <w:t>Vanuit de control</w:t>
-      </w:r>
-      <w:r>
-        <w:rPr>
-          <w:lang w:val="nl-NL"/>
-        </w:rPr>
-        <w:t xml:space="preserve"> </w:t>
-      </w:r>
-      <w:r>
-        <w:rPr>
-          <w:lang w:val="nl-NL"/>
-        </w:rPr>
-        <w:t>ro</w:t>
-      </w:r>
-      <w:r>
-        <w:rPr>
-          <w:lang w:val="nl-NL"/>
-        </w:rPr>
-        <w:t>om en van achter de balie moet</w:t>
-      </w:r>
-      <w:r>
-        <w:rPr>
-          <w:lang w:val="nl-NL"/>
-        </w:rPr>
-        <w:t xml:space="preserve"> het </w:t>
-      </w:r>
-      <w:r>
-        <w:rPr>
-          <w:lang w:val="nl-NL"/>
-        </w:rPr>
-        <w:t xml:space="preserve">systeem </w:t>
-      </w:r>
-      <w:r>
-        <w:rPr>
-          <w:lang w:val="nl-NL"/>
-        </w:rPr>
-        <w:t xml:space="preserve">door de host </w:t>
-      </w:r>
-      <w:r>
-        <w:rPr>
-          <w:lang w:val="nl-NL"/>
-        </w:rPr>
-        <w:t>aan en uit te zetten zijn</w:t>
-      </w:r>
-      <w:r>
-        <w:rPr>
-          <w:lang w:val="nl-NL"/>
-        </w:rPr>
-        <w:t xml:space="preserve">, </w:t>
-      </w:r>
-      <w:r>
-        <w:rPr>
-          <w:lang w:val="nl-NL"/>
-        </w:rPr>
-        <w:t>maar</w:t>
-      </w:r>
-      <w:r>
-        <w:rPr>
-          <w:lang w:val="nl-NL"/>
-        </w:rPr>
-        <w:t xml:space="preserve"> niet door de speler.</w:t>
-      </w:r>
-    </w:p>
-    <w:p>
-      <w:pPr>
-        <w:pStyle w:val="ListParagraph"/>
-        <w:numPr>
-          <w:ilvl w:val="0"/>
-          <w:numId w:val="2"/>
-        </w:numPr>
-        <w:rPr>
-          <w:lang w:val="nl-NL"/>
-        </w:rPr>
-      </w:pPr>
-      <w:r>
-        <w:rPr>
-          <w:lang w:val="nl-NL"/>
-        </w:rPr>
-        <w:t xml:space="preserve">Vanuit de control room en van achter de balie moet bepaald kunnen worden wat </w:t>
-      </w:r>
-      <w:r>
-        <w:rPr>
-          <w:lang w:val="nl-NL"/>
-        </w:rPr>
-        <w:t>er gebeurt wanneer de laser onderbroken wordt.</w:t>
-      </w:r>
-    </w:p>
-    <w:p>
-      <w:pPr>
-        <w:pStyle w:val="ListParagraph"/>
-        <w:numPr>
-          <w:ilvl w:val="0"/>
-          <w:numId w:val="2"/>
-        </w:numPr>
-        <w:rPr>
-          <w:lang w:val="nl-NL"/>
-        </w:rPr>
-      </w:pPr>
-      <w:r>
-        <w:rPr>
-          <w:lang w:val="nl-NL"/>
-        </w:rPr>
-        <w:t>In een stand wordt de schuifdeur dichtgemaakt als een laser onderbroken wordt.</w:t>
-      </w:r>
-    </w:p>
-    <w:p>
-      <w:pPr>
-        <w:pStyle w:val="ListParagraph"/>
-        <w:numPr>
-          <w:ilvl w:val="0"/>
-          <w:numId w:val="2"/>
-        </w:numPr>
-        <w:rPr>
-          <w:lang w:val="nl-NL"/>
-        </w:rPr>
-      </w:pPr>
-      <w:r>
-        <w:rPr>
-          <w:lang w:val="nl-NL"/>
-        </w:rPr>
-        <w:t xml:space="preserve">In een andere stand wordt </w:t>
-      </w:r>
-      <w:r>
-        <w:rPr>
-          <w:lang w:val="nl-NL"/>
-        </w:rPr>
-        <w:t>de terugweg geblokkeerd door een rolluik of trapdoor</w:t>
-      </w:r>
-      <w:r>
-        <w:rPr>
-          <w:lang w:val="nl-NL"/>
-        </w:rPr>
-        <w:t xml:space="preserve"> als een laser onderbroken wordt</w:t>
-      </w:r>
-      <w:r>
-        <w:rPr>
-          <w:lang w:val="nl-NL"/>
-        </w:rPr>
-        <w:t>.</w:t>
-      </w:r>
-    </w:p>
-    <w:p>
-      <w:pPr>
-        <w:pStyle w:val="ListParagraph"/>
-        <w:numPr>
-          <w:ilvl w:val="0"/>
-          <w:numId w:val="2"/>
-        </w:numPr>
-        <w:rPr>
-          <w:lang w:val="nl-NL"/>
-        </w:rPr>
-      </w:pPr>
-      <w:r>
-        <w:rPr>
-          <w:lang w:val="nl-NL"/>
-        </w:rPr>
-        <w:t xml:space="preserve">De laser moet onzichtbaar zijn tot de gebruiker met fogspray (of vergelijkbaar) </w:t>
-      </w:r>
-      <w:r>
-        <w:rPr>
-          <w:lang w:val="nl-NL"/>
-        </w:rPr>
-        <w:t>door de straal spuit.</w:t>
-      </w:r>
-    </w:p>
-    <w:p>
-      <w:pPr>
-        <w:pStyle w:val="ListParagraph"/>
-        <w:numPr>
-          <w:ilvl w:val="0"/>
-          <w:numId w:val="2"/>
-        </w:numPr>
-        <w:rPr>
-          <w:lang w:val="nl-NL"/>
-        </w:rPr>
-      </w:pPr>
-      <w:r>
-        <w:rPr>
-          <w:lang w:val="nl-NL"/>
-        </w:rPr>
-        <w:t>De laser m</w:t>
-      </w:r>
-      <w:r>
-        <w:rPr>
-          <w:lang w:val="nl-NL"/>
-        </w:rPr>
-        <w:t>ag</w:t>
-      </w:r>
-      <w:r>
-        <w:rPr>
-          <w:lang w:val="nl-NL"/>
-        </w:rPr>
-        <w:t xml:space="preserve"> niet onderbroken worden door de fogspray.</w:t>
-      </w:r>
-    </w:p>
-    <w:p>
-      <w:pPr>
-        <w:pStyle w:val="ListParagraph"/>
-        <w:numPr>
-          <w:ilvl w:val="0"/>
-          <w:numId w:val="2"/>
-        </w:numPr>
-        <w:rPr>
-          <w:lang w:val="nl-NL"/>
-        </w:rPr>
-      </w:pPr>
-      <w:r>
-        <w:rPr>
-          <w:lang w:val="nl-NL"/>
-        </w:rPr>
-        <w:t>Het lasersysteem moet duurzaam blijven in een ruimte met veel fogspray.</w:t>
-      </w:r>
-    </w:p>
-    <w:p>
-      <w:pPr>
-        <w:pStyle w:val="Heading1"/>
-        <w:rPr>
-          <w:lang w:val="nl-NL"/>
-        </w:rPr>
-      </w:pPr>
-      <w:r>
-        <w:rPr>
-          <w:lang w:val="nl-NL"/>
-        </w:rPr>
-        <w:t>Schuifdeur</w:t>
-      </w:r>
-    </w:p>
-    <w:p>
-      <w:pPr>
-        <w:pStyle w:val="ListParagraph"/>
-        <w:numPr>
-          <w:ilvl w:val="0"/>
-          <w:numId w:val="3"/>
-        </w:numPr>
-        <w:rPr>
-          <w:lang w:val="nl-NL"/>
-        </w:rPr>
-      </w:pPr>
-      <w:r>
-        <w:rPr>
-          <w:lang w:val="nl-NL"/>
-        </w:rPr>
-        <w:t>De schuifdeur moet openen als er op de knop in het kastje er naast wordt gedrukt. (Dit is al zo)</w:t>
-      </w:r>
-    </w:p>
-    <w:p>
-      <w:pPr>
-        <w:pStyle w:val="ListParagraph"/>
-        <w:numPr>
-          <w:ilvl w:val="0"/>
-          <w:numId w:val="3"/>
-        </w:numPr>
-        <w:rPr>
-          <w:lang w:val="nl-NL"/>
-        </w:rPr>
-      </w:pPr>
-      <w:r>
-        <w:rPr>
-          <w:lang w:val="nl-NL"/>
-        </w:rPr>
-        <w:t xml:space="preserve">In de huidige situatie gaat er een alarm af. Dat </w:t>
-      </w:r>
-      <w:r>
-        <w:rPr>
-          <w:lang w:val="nl-NL"/>
-        </w:rPr>
-        <w:t>moet nu niet meer gebeuren</w:t>
-      </w:r>
-    </w:p>
-    <w:p>
-      <w:pPr>
-        <w:pStyle w:val="ListParagraph"/>
-        <w:numPr>
-          <w:ilvl w:val="0"/>
-          <w:numId w:val="3"/>
-        </w:numPr>
-        <w:rPr>
-          <w:lang w:val="nl-NL"/>
-        </w:rPr>
-      </w:pPr>
-      <w:r>
-        <w:rPr>
-          <w:lang w:val="nl-NL"/>
-        </w:rPr>
-        <w:t xml:space="preserve">Het alarm moet </w:t>
-      </w:r>
-      <w:r>
-        <w:rPr>
-          <w:lang w:val="nl-NL"/>
-        </w:rPr>
-        <w:t>door de host aangezet worden (zie Vault)</w:t>
-      </w:r>
-      <w:r>
-        <w:rPr>
-          <w:lang w:val="nl-NL"/>
-        </w:rPr>
-        <w:t>.</w:t>
-      </w:r>
-    </w:p>
-    <w:p>
-      <w:pPr>
-        <w:pStyle w:val="Heading1"/>
-        <w:rPr>
-          <w:lang w:val="nl-NL"/>
-        </w:rPr>
-      </w:pPr>
-      <w:r>
-        <w:rPr>
-          <w:lang w:val="nl-NL"/>
-        </w:rPr>
-        <w:t>Rook</w:t>
-      </w:r>
-    </w:p>
-    <w:p>
-      <w:pPr>
-        <w:pStyle w:val="ListParagraph"/>
-        <w:numPr>
-          <w:ilvl w:val="0"/>
-          <w:numId w:val="4"/>
-        </w:numPr>
-        <w:rPr>
-          <w:lang w:val="nl-NL"/>
-        </w:rPr>
-      </w:pPr>
-      <w:r>
-        <w:rPr>
-          <w:lang w:val="nl-NL"/>
-        </w:rPr>
-        <w:t>Er moet rook vanuit de plafondroosters worden geblazen.</w:t>
-      </w:r>
-    </w:p>
-    <w:p>
-      <w:pPr>
-        <w:pStyle w:val="ListParagraph"/>
-        <w:numPr>
-          <w:ilvl w:val="0"/>
-          <w:numId w:val="4"/>
-        </w:numPr>
-        <w:rPr>
-          <w:lang w:val="nl-NL"/>
-        </w:rPr>
-      </w:pPr>
-      <w:r>
-        <w:rPr>
-          <w:lang w:val="nl-NL"/>
-        </w:rPr>
-        <w:t>De rook blijft komen zolang een knop in de control room ingedrukt is.</w:t>
-      </w:r>
-    </w:p>
-    <w:p>
-      <w:pPr>
-        <w:pStyle w:val="Heading1"/>
-        <w:rPr>
-          <w:lang w:val="nl-NL"/>
-        </w:rPr>
-      </w:pPr>
-      <w:r>
-        <w:rPr>
-          <w:lang w:val="nl-NL"/>
-        </w:rPr>
-        <w:t>Computer met passcode</w:t>
-      </w:r>
-    </w:p>
-    <w:p>
-      <w:pPr>
-        <w:pStyle w:val="ListParagraph"/>
-        <w:numPr>
-          <w:ilvl w:val="0"/>
-          <w:numId w:val="5"/>
-        </w:numPr>
-        <w:rPr>
-          <w:lang w:val="nl-NL"/>
-        </w:rPr>
-      </w:pPr>
-      <w:r>
-        <w:rPr>
-          <w:lang w:val="nl-NL"/>
-        </w:rPr>
-        <w:t xml:space="preserve">Er moet aan twee kanten van de balie een </w:t>
-      </w:r>
-      <w:r>
-        <w:rPr>
-          <w:lang w:val="nl-NL"/>
-        </w:rPr>
-        <w:t xml:space="preserve">klein scherm komen. </w:t>
-      </w:r>
-    </w:p>
-    <w:p>
-      <w:pPr>
-        <w:pStyle w:val="ListParagraph"/>
-        <w:numPr>
-          <w:ilvl w:val="0"/>
-          <w:numId w:val="5"/>
-        </w:numPr>
-        <w:rPr>
-          <w:lang w:val="nl-NL"/>
-        </w:rPr>
-      </w:pPr>
-      <w:r>
-        <w:rPr>
-          <w:lang w:val="nl-NL"/>
-        </w:rPr>
-        <w:t>Aan een kant moet de speler een wachtwoord in kunnen vullen.</w:t>
-      </w:r>
-    </w:p>
-    <w:p>
-      <w:pPr>
-        <w:pStyle w:val="ListParagraph"/>
-        <w:numPr>
-          <w:ilvl w:val="0"/>
-          <w:numId w:val="5"/>
-        </w:numPr>
-        <w:rPr>
-          <w:lang w:val="nl-NL"/>
-        </w:rPr>
-      </w:pPr>
-      <w:r>
-        <w:rPr>
-          <w:lang w:val="nl-NL"/>
-        </w:rPr>
-        <w:t>Het wachtwoord is NERVEGAS.</w:t>
-      </w:r>
-      <w:r>
-        <w:rPr>
-          <w:lang w:val="nl-NL"/>
-        </w:rPr>
-        <w:t xml:space="preserve"> </w:t>
-      </w:r>
-    </w:p>
-    <w:p>
-      <w:pPr>
-        <w:pStyle w:val="ListParagraph"/>
-        <w:numPr>
-          <w:ilvl w:val="0"/>
-          <w:numId w:val="5"/>
-        </w:numPr>
-        <w:rPr>
-          <w:lang w:val="nl-NL"/>
-        </w:rPr>
-      </w:pPr>
-      <w:r>
-        <w:rPr>
-          <w:lang w:val="nl-NL"/>
-        </w:rPr>
-        <w:t>Als het wachtwoord juist is moet dat teruggekoppeld worden aan beide kanten.</w:t>
-      </w:r>
-    </w:p>
-    <w:p>
-      <w:pPr>
-        <w:pStyle w:val="ListParagraph"/>
-        <w:numPr>
-          <w:ilvl w:val="0"/>
-          <w:numId w:val="5"/>
-        </w:numPr>
-        <w:rPr>
-          <w:lang w:val="nl-NL"/>
-        </w:rPr>
-      </w:pPr>
-      <w:r>
-        <w:rPr>
-          <w:lang w:val="nl-NL"/>
-        </w:rPr>
-        <w:t>Als het wachtwoord fout is mag de speler het opnieuw proberen.</w:t>
-      </w:r>
-    </w:p>
-    <w:p>
-      <w:pPr>
-        <w:pStyle w:val="Heading1"/>
-        <w:rPr>
-          <w:lang w:val="nl-NL"/>
-        </w:rPr>
-      </w:pPr>
-      <w:r>
-        <w:rPr>
-          <w:lang w:val="nl-NL"/>
-        </w:rPr>
-        <w:t>Buizenpost</w:t>
-      </w:r>
-    </w:p>
-    <w:p>
-      <w:pPr>
-        <w:pStyle w:val="ListParagraph"/>
-        <w:numPr>
-          <w:ilvl w:val="0"/>
-          <w:numId w:val="6"/>
-        </w:numPr>
-        <w:rPr>
-          <w:lang w:val="nl-NL"/>
-        </w:rPr>
-      </w:pPr>
-      <w:r>
-        <w:rPr>
-          <w:lang w:val="nl-NL"/>
-        </w:rPr>
-        <w:t>De magneet van de buizenpost moet aan en uit gezet worden van achter de balie.</w:t>
-      </w:r>
-    </w:p>
-    <w:p>
-      <w:pPr>
-        <w:pStyle w:val="ListParagraph"/>
-        <w:numPr>
-          <w:ilvl w:val="0"/>
-          <w:numId w:val="6"/>
-        </w:numPr>
-        <w:rPr>
-          <w:lang w:val="nl-NL"/>
-        </w:rPr>
-      </w:pPr>
-      <w:r>
-        <w:rPr>
-          <w:lang w:val="nl-NL"/>
-        </w:rPr>
-        <w:t>D</w:t>
-      </w:r>
-      <w:r>
-        <w:rPr>
-          <w:lang w:val="nl-NL"/>
-        </w:rPr>
-        <w:t>it schakelsysteem hoeft niet verborgen te worden voor de speler.</w:t>
-      </w:r>
-    </w:p>
-    <w:p>
-      <w:pPr>
-        <w:pStyle w:val="Heading1"/>
-        <w:rPr>
-          <w:lang w:val="nl-NL"/>
-        </w:rPr>
-      </w:pPr>
-      <w:r>
-        <w:rPr>
-          <w:lang w:val="nl-NL"/>
-        </w:rPr>
-        <w:lastRenderedPageBreak/>
-        <w:t>Telefoon</w:t>
-      </w:r>
-    </w:p>
-    <w:p>
-      <w:pPr>
-        <w:pStyle w:val="ListParagraph"/>
-        <w:numPr>
-          <w:ilvl w:val="0"/>
-          <w:numId w:val="7"/>
-        </w:numPr>
-        <w:rPr>
-          <w:lang w:val="nl-NL"/>
-        </w:rPr>
-      </w:pPr>
-      <w:r>
-        <w:rPr>
-          <w:lang w:val="nl-NL"/>
-        </w:rPr>
-        <w:t>Er moeten twee telefoons met elkaar verbonden zijn.</w:t>
-      </w:r>
-    </w:p>
-    <w:p>
-      <w:pPr>
-        <w:pStyle w:val="ListParagraph"/>
-        <w:numPr>
-          <w:ilvl w:val="0"/>
-          <w:numId w:val="7"/>
-        </w:numPr>
-        <w:rPr>
-          <w:lang w:val="nl-NL"/>
-        </w:rPr>
-      </w:pPr>
-      <w:r>
-        <w:rPr>
-          <w:lang w:val="nl-NL"/>
-        </w:rPr>
-        <w:t>Elke telefoon heeft een knop waarmee de andere telefoon gebeld kan worden.</w:t>
-      </w:r>
-    </w:p>
-    <w:p>
-      <w:pPr>
-        <w:pStyle w:val="ListParagraph"/>
-        <w:numPr>
-          <w:ilvl w:val="0"/>
-          <w:numId w:val="7"/>
-        </w:numPr>
-        <w:rPr>
-          <w:lang w:val="nl-NL"/>
-        </w:rPr>
-      </w:pPr>
-      <w:r>
-        <w:rPr>
-          <w:lang w:val="nl-NL"/>
-        </w:rPr>
-        <w:t>Als er gebeld wordt knippert er een lamp</w:t>
-      </w:r>
-      <w:r>
-        <w:rPr>
-          <w:lang w:val="nl-NL"/>
-        </w:rPr>
-        <w:t>.</w:t>
-      </w:r>
-    </w:p>
-    <w:p>
-      <w:pPr>
-        <w:pStyle w:val="ListParagraph"/>
-        <w:numPr>
-          <w:ilvl w:val="0"/>
-          <w:numId w:val="7"/>
-        </w:numPr>
-        <w:rPr>
-          <w:lang w:val="nl-NL"/>
-        </w:rPr>
-      </w:pPr>
-      <w:r>
-        <w:rPr>
-          <w:lang w:val="nl-NL"/>
-        </w:rPr>
-        <w:t>Als er gebeld wordt is er geen</w:t>
-      </w:r>
-      <w:r>
-        <w:rPr>
-          <w:lang w:val="nl-NL"/>
-        </w:rPr>
-        <w:t xml:space="preserve"> beltoon.</w:t>
-      </w:r>
-    </w:p>
-    <w:p>
-      <w:pPr>
-        <w:pStyle w:val="ListParagraph"/>
-        <w:numPr>
-          <w:ilvl w:val="0"/>
-          <w:numId w:val="7"/>
-        </w:numPr>
-        <w:rPr>
-          <w:lang w:val="nl-NL"/>
-        </w:rPr>
-      </w:pPr>
-      <w:r>
-        <w:rPr>
-          <w:lang w:val="nl-NL"/>
-        </w:rPr>
-        <w:t xml:space="preserve">Na het opnemen kunnen </w:t>
-      </w:r>
-      <w:r>
-        <w:rPr>
-          <w:lang w:val="nl-NL"/>
-        </w:rPr>
-        <w:t>de mensen aan beide kanten elkaar verstaan.</w:t>
-      </w:r>
-    </w:p>
-    <w:p>
-      <w:pPr>
-        <w:pStyle w:val="Heading1"/>
-        <w:rPr>
-          <w:lang w:val="nl-NL"/>
-        </w:rPr>
-      </w:pPr>
-      <w:r>
-        <w:rPr>
-          <w:lang w:val="nl-NL"/>
-        </w:rPr>
-        <w:t>Computerpuzzel voor de kluizen</w:t>
-      </w:r>
-    </w:p>
-    <w:p>
-      <w:pPr>
-        <w:pStyle w:val="ListParagraph"/>
-        <w:numPr>
-          <w:ilvl w:val="0"/>
-          <w:numId w:val="8"/>
-        </w:numPr>
-        <w:rPr>
-          <w:lang w:val="nl-NL"/>
-        </w:rPr>
-      </w:pPr>
-      <w:r>
-        <w:rPr>
-          <w:lang w:val="nl-NL"/>
-        </w:rPr>
-        <w:t>Er moet een scherm zijn waar de speler bestanden kan lezen.</w:t>
-      </w:r>
-    </w:p>
-    <w:p>
-      <w:pPr>
-        <w:pStyle w:val="ListParagraph"/>
-        <w:numPr>
-          <w:ilvl w:val="0"/>
-          <w:numId w:val="8"/>
-        </w:numPr>
-        <w:rPr>
-          <w:lang w:val="nl-NL"/>
-        </w:rPr>
-      </w:pPr>
-      <w:r>
-        <w:rPr>
-          <w:lang w:val="nl-NL"/>
-        </w:rPr>
-        <w:t>Om de bestanden te openen is een toetsenbord en een muis nodig.</w:t>
-      </w:r>
-    </w:p>
-    <w:p>
-      <w:pPr>
-        <w:pStyle w:val="ListParagraph"/>
-        <w:numPr>
-          <w:ilvl w:val="0"/>
-          <w:numId w:val="8"/>
-        </w:numPr>
-        <w:rPr>
-          <w:lang w:val="nl-NL"/>
-        </w:rPr>
-      </w:pPr>
-      <w:r>
-        <w:rPr>
-          <w:lang w:val="nl-NL"/>
-        </w:rPr>
-        <w:t xml:space="preserve">Het toetsenbord en de muis zijn in een andere ruimte waar </w:t>
-      </w:r>
-      <w:r>
-        <w:rPr>
-          <w:lang w:val="nl-NL"/>
-        </w:rPr>
-        <w:t>het scherm niet te zien is.</w:t>
-      </w:r>
-    </w:p>
-    <w:p>
-      <w:pPr>
-        <w:pStyle w:val="ListParagraph"/>
-        <w:numPr>
-          <w:ilvl w:val="0"/>
-          <w:numId w:val="8"/>
-        </w:numPr>
-        <w:rPr>
-          <w:lang w:val="nl-NL"/>
-        </w:rPr>
-      </w:pPr>
-      <w:r>
-        <w:rPr>
-          <w:lang w:val="nl-NL"/>
-        </w:rPr>
-        <w:t xml:space="preserve">De voorkeur is dat </w:t>
-      </w:r>
-      <w:r>
-        <w:rPr>
-          <w:lang w:val="nl-NL"/>
-        </w:rPr>
-        <w:t>de interface op het scherm een Windows bureaublad is.</w:t>
-      </w:r>
-    </w:p>
-    <w:p>
-      <w:pPr>
-        <w:pStyle w:val="ListParagraph"/>
-        <w:numPr>
-          <w:ilvl w:val="0"/>
-          <w:numId w:val="8"/>
-        </w:numPr>
-        <w:rPr>
-          <w:lang w:val="nl-NL"/>
-        </w:rPr>
-      </w:pPr>
-      <w:r>
-        <w:rPr>
-          <w:lang w:val="nl-NL"/>
-        </w:rPr>
-        <w:t xml:space="preserve">De gebruiker moet </w:t>
-      </w:r>
-      <w:r>
-        <w:rPr>
-          <w:lang w:val="nl-NL"/>
-        </w:rPr>
-        <w:t>de gegevens in de mappen aan kunnen passen.</w:t>
-      </w:r>
-    </w:p>
-    <w:p>
-      <w:pPr>
-        <w:pStyle w:val="ListParagraph"/>
-        <w:numPr>
-          <w:ilvl w:val="0"/>
-          <w:numId w:val="8"/>
-        </w:numPr>
-        <w:rPr>
-          <w:lang w:val="nl-NL"/>
-        </w:rPr>
-      </w:pPr>
-      <w:r>
-        <w:rPr>
-          <w:lang w:val="nl-NL"/>
-        </w:rPr>
-        <w:t xml:space="preserve">Achteraf moet het </w:t>
-      </w:r>
-      <w:r>
-        <w:rPr>
-          <w:lang w:val="nl-NL"/>
-        </w:rPr>
-        <w:t xml:space="preserve">systeem te resetten zijn </w:t>
-      </w:r>
-      <w:r>
-        <w:rPr>
-          <w:lang w:val="nl-NL"/>
-        </w:rPr>
-        <w:t>naar een beginscherm waar niks open is.</w:t>
-      </w:r>
-    </w:p>
-    <w:p>
-      <w:pPr>
-        <w:pStyle w:val="ListParagraph"/>
-        <w:numPr>
-          <w:ilvl w:val="0"/>
-          <w:numId w:val="8"/>
-        </w:numPr>
-        <w:rPr>
-          <w:lang w:val="nl-NL"/>
-        </w:rPr>
-      </w:pPr>
-      <w:r>
-        <w:rPr>
-          <w:lang w:val="nl-NL"/>
-        </w:rPr>
-        <w:t>De gebruiker moet niks kunnen verwijderen of verplaatsen</w:t>
-      </w:r>
-      <w:r>
-        <w:rPr>
-          <w:lang w:val="nl-NL"/>
-        </w:rPr>
-        <w:t xml:space="preserve">, niet </w:t>
-      </w:r>
-      <w:r>
-        <w:rPr>
-          <w:lang w:val="nl-NL"/>
-        </w:rPr>
-        <w:t xml:space="preserve">af kunnen sluiten </w:t>
-      </w:r>
-      <w:r>
-        <w:rPr>
-          <w:lang w:val="nl-NL"/>
-        </w:rPr>
-        <w:t xml:space="preserve">of </w:t>
-      </w:r>
-      <w:r>
-        <w:rPr>
-          <w:lang w:val="nl-NL"/>
-        </w:rPr>
-        <w:t xml:space="preserve">het </w:t>
-      </w:r>
-      <w:r>
-        <w:rPr>
-          <w:lang w:val="nl-NL"/>
-        </w:rPr>
-        <w:t>op een andere manier verpesten</w:t>
-      </w:r>
-      <w:r>
-        <w:rPr>
-          <w:lang w:val="nl-NL"/>
-        </w:rPr>
-        <w:t>.</w:t>
-      </w:r>
-      <w:r>
-        <w:rPr>
-          <w:lang w:val="nl-NL"/>
-        </w:rPr>
-        <w:t xml:space="preserve"> </w:t>
-      </w:r>
-    </w:p>
-    <w:p>
-      <w:pPr>
-        <w:pStyle w:val="ListParagraph"/>
-        <w:numPr>
-          <w:ilvl w:val="0"/>
-          <w:numId w:val="8"/>
-        </w:numPr>
-        <w:rPr>
-          <w:lang w:val="nl-NL"/>
-        </w:rPr>
-      </w:pPr>
-      <w:r>
-        <w:rPr>
-          <w:lang w:val="nl-NL"/>
-        </w:rPr>
-        <w:t xml:space="preserve">Reset door de </w:t>
-      </w:r>
-      <w:r>
-        <w:rPr>
-          <w:lang w:val="nl-NL"/>
-        </w:rPr>
-        <w:t>host moet mogelijk zijn als het toch mis gaat</w:t>
-      </w:r>
-      <w:r>
-        <w:rPr>
-          <w:lang w:val="nl-NL"/>
-        </w:rPr>
-        <w:t>.</w:t>
-      </w:r>
-    </w:p>
-    <w:p>
-      <w:pPr>
-        <w:pStyle w:val="Heading1"/>
-        <w:rPr>
-          <w:lang w:val="nl-NL"/>
-        </w:rPr>
-      </w:pPr>
-      <w:r>
-        <w:rPr>
-          <w:lang w:val="nl-NL"/>
-        </w:rPr>
-        <w:t>Ventilatieschacht</w:t>
-      </w:r>
-    </w:p>
-    <w:p>
-      <w:pPr>
-        <w:pStyle w:val="ListParagraph"/>
-        <w:numPr>
-          <w:ilvl w:val="0"/>
-          <w:numId w:val="9"/>
-        </w:numPr>
-        <w:rPr>
-          <w:lang w:val="nl-NL"/>
-        </w:rPr>
-      </w:pPr>
-      <w:r>
-        <w:rPr>
-          <w:lang w:val="nl-NL"/>
-        </w:rPr>
-        <w:t xml:space="preserve">Er is een ventilatieschacht waar acht knoppen in moeten komen. </w:t>
-      </w:r>
-    </w:p>
-    <w:p>
-      <w:pPr>
-        <w:pStyle w:val="ListParagraph"/>
-        <w:numPr>
-          <w:ilvl w:val="0"/>
-          <w:numId w:val="9"/>
-        </w:numPr>
-        <w:rPr>
-          <w:lang w:val="nl-NL"/>
-        </w:rPr>
-      </w:pPr>
-      <w:r>
-        <w:rPr>
-          <w:lang w:val="nl-NL"/>
-        </w:rPr>
-        <w:t xml:space="preserve">Als alle knoppen tegelijk ingedrukt worden </w:t>
-      </w:r>
-      <w:r>
-        <w:rPr>
-          <w:lang w:val="nl-NL"/>
-        </w:rPr>
-        <w:t>gaan twee magneetsloten los.</w:t>
-      </w:r>
-    </w:p>
-    <w:p>
-      <w:pPr>
-        <w:pStyle w:val="ListParagraph"/>
-        <w:numPr>
-          <w:ilvl w:val="0"/>
-          <w:numId w:val="9"/>
-        </w:numPr>
-        <w:rPr>
-          <w:lang w:val="nl-NL"/>
-        </w:rPr>
-      </w:pPr>
-      <w:r>
-        <w:rPr>
-          <w:lang w:val="nl-NL"/>
-        </w:rPr>
-        <w:t>Deze magneetsloten moeten vanuit de control room aan en uit te zetten zijn.</w:t>
-      </w:r>
-    </w:p>
-    <w:p>
-      <w:pPr>
-        <w:pStyle w:val="Heading1"/>
-        <w:rPr>
-          <w:lang w:val="nl-NL"/>
-        </w:rPr>
-      </w:pPr>
-      <w:r>
-        <w:rPr>
-          <w:lang w:val="nl-NL"/>
-        </w:rPr>
-        <w:t>Vault</w:t>
-      </w:r>
-    </w:p>
-    <w:p>
-      <w:pPr>
-        <w:pStyle w:val="ListParagraph"/>
-        <w:numPr>
-          <w:ilvl w:val="0"/>
-          <w:numId w:val="10"/>
-        </w:numPr>
-        <w:rPr>
-          <w:lang w:val="nl-NL"/>
-        </w:rPr>
-      </w:pPr>
-      <w:r>
-        <w:rPr>
-          <w:lang w:val="nl-NL"/>
-        </w:rPr>
-        <w:t>In een ruimte moet een decibelmeter komen</w:t>
-      </w:r>
-      <w:r>
-        <w:rPr>
-          <w:lang w:val="nl-NL"/>
-        </w:rPr>
-        <w:t>.</w:t>
-      </w:r>
-    </w:p>
-    <w:p>
-      <w:pPr>
-        <w:pStyle w:val="ListParagraph"/>
-        <w:numPr>
-          <w:ilvl w:val="0"/>
-          <w:numId w:val="10"/>
-        </w:numPr>
-        <w:rPr>
-          <w:lang w:val="nl-NL"/>
-        </w:rPr>
-      </w:pPr>
-      <w:r>
-        <w:rPr>
-          <w:lang w:val="nl-NL"/>
-        </w:rPr>
-        <w:t>De hoeveelheid geluid dat de decibelmeter meet moet zichtbaar zijn voor de speler via gekleurde lampen.</w:t>
-      </w:r>
-      <w:r>
-        <w:rPr>
-          <w:lang w:val="nl-NL"/>
-        </w:rPr>
-        <w:t xml:space="preserve"> (</w:t>
-      </w:r>
-      <w:r>
-        <w:rPr>
-          <w:lang w:val="nl-NL"/>
-        </w:rPr>
-        <w:t>groen, geel, donkergeel, oranje, rood)</w:t>
-      </w:r>
-    </w:p>
-    <w:p>
-      <w:pPr>
-        <w:pStyle w:val="ListParagraph"/>
-        <w:numPr>
-          <w:ilvl w:val="0"/>
-          <w:numId w:val="10"/>
-        </w:numPr>
-        <w:rPr>
-          <w:lang w:val="nl-NL"/>
-        </w:rPr>
-      </w:pPr>
-      <w:r>
-        <w:rPr>
-          <w:lang w:val="nl-NL"/>
-        </w:rPr>
-        <w:t xml:space="preserve">Hoe harder het geluid in de ruimte hoe meer lampen er branden </w:t>
-      </w:r>
-      <w:r>
-        <w:rPr>
-          <w:lang w:val="nl-NL"/>
-        </w:rPr>
-        <w:t>in de volgorde groen, geel, donkergeel, oranje, rood.</w:t>
-      </w:r>
-    </w:p>
-    <w:p>
-      <w:pPr>
-        <w:pStyle w:val="ListParagraph"/>
-        <w:numPr>
-          <w:ilvl w:val="0"/>
-          <w:numId w:val="10"/>
-        </w:numPr>
-        <w:rPr>
-          <w:lang w:val="nl-NL"/>
-        </w:rPr>
-      </w:pPr>
-      <w:r>
-        <w:rPr>
-          <w:lang w:val="nl-NL"/>
-        </w:rPr>
-        <w:t>Bij welk volume de lampen aan gaan moet in te stellen zijn.</w:t>
-      </w:r>
-    </w:p>
-    <w:p>
-      <w:pPr>
-        <w:pStyle w:val="ListParagraph"/>
-        <w:numPr>
-          <w:ilvl w:val="0"/>
-          <w:numId w:val="10"/>
-        </w:numPr>
-        <w:rPr>
-          <w:lang w:val="nl-NL"/>
-        </w:rPr>
-      </w:pPr>
-      <w:r>
-        <w:rPr>
-          <w:lang w:val="nl-NL"/>
-        </w:rPr>
-        <w:t xml:space="preserve">De lampen </w:t>
-      </w:r>
-      <w:r>
-        <w:rPr>
-          <w:lang w:val="nl-NL"/>
-        </w:rPr>
-        <w:t>moeten gereset kunnen worden vanuit de control room.</w:t>
+      <w:r>
+        <w:rPr>
+          <w:lang w:val="nl-NL"/>
+        </w:rPr>
+        <w:t xml:space="preserve"> (UPDATE: </w:t>
       </w:r>
       <w:bookmarkStart w:id="0" w:name="_GoBack"/>
       <w:bookmarkEnd w:id="0"/>
-    </w:p>
-    <w:p>
-      <w:pPr>
-        <w:pStyle w:val="ListParagraph"/>
+      <w:r>
+        <w:rPr>
+          <w:lang w:val="nl-NL"/>
+        </w:rPr>
+        <w:t>VERVALT)</w:t>
+      </w:r>
+    </w:p>
+    <w:p>
+      <w:pPr>
+        <w:pStyle w:val="Lijstalinea"/>
+        <w:numPr>
+          <w:ilvl w:val="0"/>
+          <w:numId w:val="1"/>
+        </w:numPr>
+        <w:rPr>
+          <w:lang w:val="nl-NL"/>
+        </w:rPr>
+      </w:pPr>
+      <w:r>
+        <w:rPr>
+          <w:lang w:val="nl-NL"/>
+        </w:rPr>
+        <w:t xml:space="preserve">Er moet een knop achter de balie zitten waarmee de host de deur naar de lasergang </w:t>
+      </w:r>
+      <w:r>
+        <w:rPr>
+          <w:lang w:val="nl-NL"/>
+        </w:rPr>
+        <w:t xml:space="preserve">van het (magneet) slot kan halen. </w:t>
+      </w:r>
+    </w:p>
+    <w:p>
+      <w:pPr>
+        <w:pStyle w:val="Lijstalinea"/>
+        <w:numPr>
+          <w:ilvl w:val="0"/>
+          <w:numId w:val="1"/>
+        </w:numPr>
+        <w:rPr>
+          <w:lang w:val="nl-NL"/>
+        </w:rPr>
+      </w:pPr>
+      <w:r>
+        <w:rPr>
+          <w:lang w:val="nl-NL"/>
+        </w:rPr>
+        <w:t>De spelers moeten een lamp kunnen zien die groen is als de deur op slot is en rood is als de deur van het slot is.</w:t>
+      </w:r>
+    </w:p>
+    <w:p>
+      <w:pPr>
+        <w:pStyle w:val="Lijstalinea"/>
+        <w:numPr>
+          <w:ilvl w:val="0"/>
+          <w:numId w:val="1"/>
+        </w:numPr>
+        <w:rPr>
+          <w:lang w:val="nl-NL"/>
+        </w:rPr>
+      </w:pPr>
+      <w:r>
+        <w:rPr>
+          <w:lang w:val="nl-NL"/>
+        </w:rPr>
+        <w:t>Er is een noodknop in de</w:t>
+      </w:r>
+      <w:r>
+        <w:rPr>
+          <w:lang w:val="nl-NL"/>
+        </w:rPr>
+        <w:t xml:space="preserve"> control room waarmee alle magneetsloten uitgeschakeld worden.</w:t>
+      </w:r>
+    </w:p>
+    <w:p>
+      <w:pPr>
+        <w:pStyle w:val="Kop1"/>
+        <w:rPr>
+          <w:lang w:val="nl-NL"/>
+        </w:rPr>
+      </w:pPr>
+      <w:r>
+        <w:rPr>
+          <w:lang w:val="nl-NL"/>
+        </w:rPr>
+        <w:t>Lasersysteem</w:t>
+      </w:r>
+    </w:p>
+    <w:p>
+      <w:pPr>
+        <w:pStyle w:val="Lijstalinea"/>
+        <w:numPr>
+          <w:ilvl w:val="0"/>
+          <w:numId w:val="2"/>
+        </w:numPr>
+        <w:rPr>
+          <w:lang w:val="nl-NL"/>
+        </w:rPr>
+      </w:pPr>
+      <w:r>
+        <w:rPr>
+          <w:lang w:val="nl-NL"/>
+        </w:rPr>
+        <w:t xml:space="preserve">Er </w:t>
+      </w:r>
+      <w:r>
+        <w:rPr>
+          <w:lang w:val="nl-NL"/>
+        </w:rPr>
+        <w:t>moet</w:t>
+      </w:r>
+      <w:r>
+        <w:rPr>
+          <w:lang w:val="nl-NL"/>
+        </w:rPr>
+        <w:t xml:space="preserve"> een gang</w:t>
+      </w:r>
+      <w:r>
+        <w:rPr>
+          <w:lang w:val="nl-NL"/>
+        </w:rPr>
+        <w:t xml:space="preserve"> zijn</w:t>
+      </w:r>
+      <w:r>
+        <w:rPr>
+          <w:lang w:val="nl-NL"/>
+        </w:rPr>
+        <w:t xml:space="preserve"> waarin lasers </w:t>
+      </w:r>
+      <w:r>
+        <w:rPr>
+          <w:lang w:val="nl-NL"/>
+        </w:rPr>
+        <w:t>van een muur naar de andere stralen.</w:t>
+      </w:r>
+    </w:p>
+    <w:p>
+      <w:pPr>
+        <w:pStyle w:val="Lijstalinea"/>
+        <w:numPr>
+          <w:ilvl w:val="0"/>
+          <w:numId w:val="2"/>
+        </w:numPr>
+        <w:rPr>
+          <w:lang w:val="nl-NL"/>
+        </w:rPr>
+      </w:pPr>
+      <w:r>
+        <w:rPr>
+          <w:lang w:val="nl-NL"/>
+        </w:rPr>
+        <w:t>Het systeem moet kunnen zien of de lasers onderbroken worden</w:t>
+      </w:r>
+      <w:r>
+        <w:rPr>
+          <w:lang w:val="nl-NL"/>
+        </w:rPr>
+        <w:t>.</w:t>
+      </w:r>
+    </w:p>
+    <w:p>
+      <w:pPr>
+        <w:pStyle w:val="Lijstalinea"/>
+        <w:numPr>
+          <w:ilvl w:val="0"/>
+          <w:numId w:val="2"/>
+        </w:numPr>
+        <w:rPr>
+          <w:lang w:val="nl-NL"/>
+        </w:rPr>
+      </w:pPr>
+      <w:r>
+        <w:rPr>
+          <w:lang w:val="nl-NL"/>
+        </w:rPr>
+        <w:t>Vanuit de control</w:t>
+      </w:r>
+      <w:r>
+        <w:rPr>
+          <w:lang w:val="nl-NL"/>
+        </w:rPr>
+        <w:t xml:space="preserve"> </w:t>
+      </w:r>
+      <w:r>
+        <w:rPr>
+          <w:lang w:val="nl-NL"/>
+        </w:rPr>
+        <w:t>ro</w:t>
+      </w:r>
+      <w:r>
+        <w:rPr>
+          <w:lang w:val="nl-NL"/>
+        </w:rPr>
+        <w:t>om en van achter de balie moet</w:t>
+      </w:r>
+      <w:r>
+        <w:rPr>
+          <w:lang w:val="nl-NL"/>
+        </w:rPr>
+        <w:t xml:space="preserve"> het </w:t>
+      </w:r>
+      <w:r>
+        <w:rPr>
+          <w:lang w:val="nl-NL"/>
+        </w:rPr>
+        <w:t xml:space="preserve">systeem </w:t>
+      </w:r>
+      <w:r>
+        <w:rPr>
+          <w:lang w:val="nl-NL"/>
+        </w:rPr>
+        <w:t xml:space="preserve">door de host </w:t>
+      </w:r>
+      <w:r>
+        <w:rPr>
+          <w:lang w:val="nl-NL"/>
+        </w:rPr>
+        <w:t>aan en uit te zetten zijn</w:t>
+      </w:r>
+      <w:r>
+        <w:rPr>
+          <w:lang w:val="nl-NL"/>
+        </w:rPr>
+        <w:t xml:space="preserve">, </w:t>
+      </w:r>
+      <w:r>
+        <w:rPr>
+          <w:lang w:val="nl-NL"/>
+        </w:rPr>
+        <w:t>maar</w:t>
+      </w:r>
+      <w:r>
+        <w:rPr>
+          <w:lang w:val="nl-NL"/>
+        </w:rPr>
+        <w:t xml:space="preserve"> niet door de speler.</w:t>
+      </w:r>
+    </w:p>
+    <w:p>
+      <w:pPr>
+        <w:pStyle w:val="Lijstalinea"/>
+        <w:numPr>
+          <w:ilvl w:val="0"/>
+          <w:numId w:val="2"/>
+        </w:numPr>
+        <w:rPr>
+          <w:lang w:val="nl-NL"/>
+        </w:rPr>
+      </w:pPr>
+      <w:r>
+        <w:rPr>
+          <w:lang w:val="nl-NL"/>
+        </w:rPr>
+        <w:t xml:space="preserve">Vanuit de control room en van achter de balie moet bepaald kunnen worden wat </w:t>
+      </w:r>
+      <w:r>
+        <w:rPr>
+          <w:lang w:val="nl-NL"/>
+        </w:rPr>
+        <w:t>er gebeurt wanneer de laser onderbroken wordt.</w:t>
+      </w:r>
+    </w:p>
+    <w:p>
+      <w:pPr>
+        <w:pStyle w:val="Lijstalinea"/>
+        <w:numPr>
+          <w:ilvl w:val="0"/>
+          <w:numId w:val="2"/>
+        </w:numPr>
+        <w:rPr>
+          <w:lang w:val="nl-NL"/>
+        </w:rPr>
+      </w:pPr>
+      <w:r>
+        <w:rPr>
+          <w:lang w:val="nl-NL"/>
+        </w:rPr>
+        <w:t>In een stand wordt de schuifdeur dichtgemaakt als een laser onderbroken wordt.</w:t>
+      </w:r>
+    </w:p>
+    <w:p>
+      <w:pPr>
+        <w:pStyle w:val="Lijstalinea"/>
+        <w:numPr>
+          <w:ilvl w:val="0"/>
+          <w:numId w:val="2"/>
+        </w:numPr>
+        <w:rPr>
+          <w:lang w:val="nl-NL"/>
+        </w:rPr>
+      </w:pPr>
+      <w:r>
+        <w:rPr>
+          <w:lang w:val="nl-NL"/>
+        </w:rPr>
+        <w:t xml:space="preserve">In een andere stand wordt </w:t>
+      </w:r>
+      <w:r>
+        <w:rPr>
+          <w:lang w:val="nl-NL"/>
+        </w:rPr>
+        <w:t>de terugweg geblokkeerd door een rolluik of trapdoor</w:t>
+      </w:r>
+      <w:r>
+        <w:rPr>
+          <w:lang w:val="nl-NL"/>
+        </w:rPr>
+        <w:t xml:space="preserve"> als een laser onderbroken wordt</w:t>
+      </w:r>
+      <w:r>
+        <w:rPr>
+          <w:lang w:val="nl-NL"/>
+        </w:rPr>
+        <w:t>.</w:t>
+      </w:r>
+    </w:p>
+    <w:p>
+      <w:pPr>
+        <w:pStyle w:val="Lijstalinea"/>
+        <w:numPr>
+          <w:ilvl w:val="0"/>
+          <w:numId w:val="2"/>
+        </w:numPr>
+        <w:rPr>
+          <w:lang w:val="nl-NL"/>
+        </w:rPr>
+      </w:pPr>
+      <w:r>
+        <w:rPr>
+          <w:lang w:val="nl-NL"/>
+        </w:rPr>
+        <w:t xml:space="preserve">De laser moet onzichtbaar zijn tot de gebruiker met fogspray (of vergelijkbaar) </w:t>
+      </w:r>
+      <w:r>
+        <w:rPr>
+          <w:lang w:val="nl-NL"/>
+        </w:rPr>
+        <w:t>door de straal spuit.</w:t>
+      </w:r>
+    </w:p>
+    <w:p>
+      <w:pPr>
+        <w:pStyle w:val="Lijstalinea"/>
+        <w:numPr>
+          <w:ilvl w:val="0"/>
+          <w:numId w:val="2"/>
+        </w:numPr>
+        <w:rPr>
+          <w:lang w:val="nl-NL"/>
+        </w:rPr>
+      </w:pPr>
+      <w:r>
+        <w:rPr>
+          <w:lang w:val="nl-NL"/>
+        </w:rPr>
+        <w:t>De laser m</w:t>
+      </w:r>
+      <w:r>
+        <w:rPr>
+          <w:lang w:val="nl-NL"/>
+        </w:rPr>
+        <w:t>ag</w:t>
+      </w:r>
+      <w:r>
+        <w:rPr>
+          <w:lang w:val="nl-NL"/>
+        </w:rPr>
+        <w:t xml:space="preserve"> niet onderbroken worden door de fogspray.</w:t>
+      </w:r>
+    </w:p>
+    <w:p>
+      <w:pPr>
+        <w:pStyle w:val="Lijstalinea"/>
+        <w:numPr>
+          <w:ilvl w:val="0"/>
+          <w:numId w:val="2"/>
+        </w:numPr>
+        <w:rPr>
+          <w:lang w:val="nl-NL"/>
+        </w:rPr>
+      </w:pPr>
+      <w:r>
+        <w:rPr>
+          <w:lang w:val="nl-NL"/>
+        </w:rPr>
+        <w:t>Het lasersysteem moet duurzaam blijven in een ruimte met veel fogspray.</w:t>
+      </w:r>
+    </w:p>
+    <w:p>
+      <w:pPr>
+        <w:rPr>
+          <w:lang w:val="nl-NL"/>
+        </w:rPr>
+      </w:pPr>
+      <w:r>
+        <w:rPr>
+          <w:lang w:val="nl-NL"/>
+        </w:rPr>
+        <w:t xml:space="preserve">UPDATE: LASERS HEBBEN ALLEEN “INGANG” FUNCTIE. </w:t>
+      </w:r>
+    </w:p>
+    <w:p>
+      <w:pPr>
+        <w:pStyle w:val="Kop1"/>
+        <w:rPr>
+          <w:lang w:val="nl-NL"/>
+        </w:rPr>
+      </w:pPr>
+      <w:r>
+        <w:rPr>
+          <w:lang w:val="nl-NL"/>
+        </w:rPr>
+        <w:t>Schuifdeur</w:t>
+      </w:r>
+    </w:p>
+    <w:p>
+      <w:pPr>
+        <w:pStyle w:val="Lijstalinea"/>
+        <w:numPr>
+          <w:ilvl w:val="0"/>
+          <w:numId w:val="3"/>
+        </w:numPr>
+        <w:rPr>
+          <w:lang w:val="nl-NL"/>
+        </w:rPr>
+      </w:pPr>
+      <w:r>
+        <w:rPr>
+          <w:lang w:val="nl-NL"/>
+        </w:rPr>
+        <w:t>De schuifdeur moet openen als er op de knop in het kastje er naast wordt gedrukt. (Dit is al zo)</w:t>
+      </w:r>
+    </w:p>
+    <w:p>
+      <w:pPr>
+        <w:pStyle w:val="Lijstalinea"/>
+        <w:numPr>
+          <w:ilvl w:val="0"/>
+          <w:numId w:val="3"/>
+        </w:numPr>
+        <w:rPr>
+          <w:lang w:val="nl-NL"/>
+        </w:rPr>
+      </w:pPr>
+      <w:r>
+        <w:rPr>
+          <w:lang w:val="nl-NL"/>
+        </w:rPr>
+        <w:t xml:space="preserve">In de huidige situatie gaat er een alarm af. Dat </w:t>
+      </w:r>
+      <w:r>
+        <w:rPr>
+          <w:lang w:val="nl-NL"/>
+        </w:rPr>
+        <w:t>moet nu niet meer gebeuren</w:t>
+      </w:r>
+    </w:p>
+    <w:p>
+      <w:pPr>
+        <w:pStyle w:val="Lijstalinea"/>
+        <w:numPr>
+          <w:ilvl w:val="0"/>
+          <w:numId w:val="3"/>
+        </w:numPr>
+        <w:rPr>
+          <w:lang w:val="nl-NL"/>
+        </w:rPr>
+      </w:pPr>
+      <w:r>
+        <w:rPr>
+          <w:lang w:val="nl-NL"/>
+        </w:rPr>
+        <w:t xml:space="preserve">Het alarm moet </w:t>
+      </w:r>
+      <w:r>
+        <w:rPr>
+          <w:lang w:val="nl-NL"/>
+        </w:rPr>
+        <w:t>door de host aangezet worden (zie Vault)</w:t>
+      </w:r>
+      <w:r>
+        <w:rPr>
+          <w:lang w:val="nl-NL"/>
+        </w:rPr>
+        <w:t>.</w:t>
+      </w:r>
+    </w:p>
+    <w:p>
+      <w:pPr>
+        <w:pStyle w:val="Kop1"/>
+        <w:rPr>
+          <w:lang w:val="nl-NL"/>
+        </w:rPr>
+      </w:pPr>
+      <w:r>
+        <w:rPr>
+          <w:lang w:val="nl-NL"/>
+        </w:rPr>
+        <w:t>Rook</w:t>
+      </w:r>
+    </w:p>
+    <w:p>
+      <w:pPr>
+        <w:pStyle w:val="Lijstalinea"/>
+        <w:numPr>
+          <w:ilvl w:val="0"/>
+          <w:numId w:val="4"/>
+        </w:numPr>
+        <w:rPr>
+          <w:lang w:val="nl-NL"/>
+        </w:rPr>
+      </w:pPr>
+      <w:r>
+        <w:rPr>
+          <w:lang w:val="nl-NL"/>
+        </w:rPr>
+        <w:t>Er moet rook vanuit de plafondroosters worden geblazen.</w:t>
+      </w:r>
+    </w:p>
+    <w:p>
+      <w:pPr>
+        <w:pStyle w:val="Lijstalinea"/>
+        <w:numPr>
+          <w:ilvl w:val="0"/>
+          <w:numId w:val="4"/>
+        </w:numPr>
+        <w:rPr>
+          <w:lang w:val="nl-NL"/>
+        </w:rPr>
+      </w:pPr>
+      <w:r>
+        <w:rPr>
+          <w:lang w:val="nl-NL"/>
+        </w:rPr>
+        <w:t>De rook blijft komen zolang een knop in de control room ingedrukt is.</w:t>
+      </w:r>
+    </w:p>
+    <w:p>
+      <w:pPr>
+        <w:pStyle w:val="Kop1"/>
+        <w:rPr>
+          <w:lang w:val="nl-NL"/>
+        </w:rPr>
+      </w:pPr>
+      <w:r>
+        <w:rPr>
+          <w:lang w:val="nl-NL"/>
+        </w:rPr>
+        <w:t>Computer met passcode</w:t>
+      </w:r>
+    </w:p>
+    <w:p>
+      <w:pPr>
+        <w:pStyle w:val="Lijstalinea"/>
+        <w:numPr>
+          <w:ilvl w:val="0"/>
+          <w:numId w:val="5"/>
+        </w:numPr>
+        <w:rPr>
+          <w:lang w:val="nl-NL"/>
+        </w:rPr>
+      </w:pPr>
+      <w:r>
+        <w:rPr>
+          <w:lang w:val="nl-NL"/>
+        </w:rPr>
+        <w:t xml:space="preserve">Er moet aan twee kanten van de balie een </w:t>
+      </w:r>
+      <w:r>
+        <w:rPr>
+          <w:lang w:val="nl-NL"/>
+        </w:rPr>
+        <w:t xml:space="preserve">klein scherm komen. </w:t>
+      </w:r>
+    </w:p>
+    <w:p>
+      <w:pPr>
+        <w:pStyle w:val="Lijstalinea"/>
+        <w:numPr>
+          <w:ilvl w:val="0"/>
+          <w:numId w:val="5"/>
+        </w:numPr>
+        <w:rPr>
+          <w:lang w:val="nl-NL"/>
+        </w:rPr>
+      </w:pPr>
+      <w:r>
+        <w:rPr>
+          <w:lang w:val="nl-NL"/>
+        </w:rPr>
+        <w:t>Aan een kant moet de speler een wachtwoord in kunnen vullen.</w:t>
+      </w:r>
+    </w:p>
+    <w:p>
+      <w:pPr>
+        <w:pStyle w:val="Lijstalinea"/>
+        <w:numPr>
+          <w:ilvl w:val="0"/>
+          <w:numId w:val="5"/>
+        </w:numPr>
+        <w:rPr>
+          <w:lang w:val="nl-NL"/>
+        </w:rPr>
+      </w:pPr>
+      <w:r>
+        <w:rPr>
+          <w:lang w:val="nl-NL"/>
+        </w:rPr>
+        <w:t>Het wachtwoord is NERVEGAS.</w:t>
+      </w:r>
+      <w:r>
+        <w:rPr>
+          <w:lang w:val="nl-NL"/>
+        </w:rPr>
+        <w:t xml:space="preserve"> </w:t>
+      </w:r>
+    </w:p>
+    <w:p>
+      <w:pPr>
+        <w:pStyle w:val="Lijstalinea"/>
+        <w:numPr>
+          <w:ilvl w:val="0"/>
+          <w:numId w:val="5"/>
+        </w:numPr>
+        <w:rPr>
+          <w:lang w:val="nl-NL"/>
+        </w:rPr>
+      </w:pPr>
+      <w:r>
+        <w:rPr>
+          <w:lang w:val="nl-NL"/>
+        </w:rPr>
+        <w:t>Als het wachtwoord juist is moet dat teruggekoppeld worden aan beide kanten.</w:t>
+      </w:r>
+    </w:p>
+    <w:p>
+      <w:pPr>
+        <w:pStyle w:val="Lijstalinea"/>
+        <w:numPr>
+          <w:ilvl w:val="0"/>
+          <w:numId w:val="5"/>
+        </w:numPr>
+        <w:rPr>
+          <w:lang w:val="nl-NL"/>
+        </w:rPr>
+      </w:pPr>
+      <w:r>
+        <w:rPr>
+          <w:lang w:val="nl-NL"/>
+        </w:rPr>
+        <w:t>Als het wachtwoord fout is mag de speler het opnieuw proberen.</w:t>
+      </w:r>
+    </w:p>
+    <w:p>
+      <w:pPr>
+        <w:pStyle w:val="Kop1"/>
+        <w:rPr>
+          <w:lang w:val="nl-NL"/>
+        </w:rPr>
+      </w:pPr>
+      <w:r>
+        <w:rPr>
+          <w:lang w:val="nl-NL"/>
+        </w:rPr>
+        <w:lastRenderedPageBreak/>
+        <w:t>Buizenpost</w:t>
+      </w:r>
+    </w:p>
+    <w:p>
+      <w:pPr>
+        <w:pStyle w:val="Lijstalinea"/>
+        <w:numPr>
+          <w:ilvl w:val="0"/>
+          <w:numId w:val="6"/>
+        </w:numPr>
+        <w:rPr>
+          <w:lang w:val="nl-NL"/>
+        </w:rPr>
+      </w:pPr>
+      <w:r>
+        <w:rPr>
+          <w:lang w:val="nl-NL"/>
+        </w:rPr>
+        <w:t>De magneet van de buizenpost moet aan en uit gezet worden van achter de balie.</w:t>
+      </w:r>
+    </w:p>
+    <w:p>
+      <w:pPr>
+        <w:pStyle w:val="Lijstalinea"/>
+        <w:numPr>
+          <w:ilvl w:val="0"/>
+          <w:numId w:val="6"/>
+        </w:numPr>
+        <w:rPr>
+          <w:lang w:val="nl-NL"/>
+        </w:rPr>
+      </w:pPr>
+      <w:r>
+        <w:rPr>
+          <w:lang w:val="nl-NL"/>
+        </w:rPr>
+        <w:t>D</w:t>
+      </w:r>
+      <w:r>
+        <w:rPr>
+          <w:lang w:val="nl-NL"/>
+        </w:rPr>
+        <w:t>it schakelsysteem hoeft niet verborgen te worden voor de speler.</w:t>
+      </w:r>
+    </w:p>
+    <w:p>
+      <w:pPr>
+        <w:pStyle w:val="Kop1"/>
+        <w:rPr>
+          <w:lang w:val="nl-NL"/>
+        </w:rPr>
+      </w:pPr>
+      <w:r>
+        <w:rPr>
+          <w:lang w:val="nl-NL"/>
+        </w:rPr>
+        <w:t>Telefoon</w:t>
+      </w:r>
+    </w:p>
+    <w:p>
+      <w:pPr>
+        <w:pStyle w:val="Lijstalinea"/>
+        <w:numPr>
+          <w:ilvl w:val="0"/>
+          <w:numId w:val="7"/>
+        </w:numPr>
+        <w:rPr>
+          <w:lang w:val="nl-NL"/>
+        </w:rPr>
+      </w:pPr>
+      <w:r>
+        <w:rPr>
+          <w:lang w:val="nl-NL"/>
+        </w:rPr>
+        <w:t>Er moeten twee telefoons met elkaar verbonden zijn.</w:t>
+      </w:r>
+    </w:p>
+    <w:p>
+      <w:pPr>
+        <w:pStyle w:val="Lijstalinea"/>
+        <w:numPr>
+          <w:ilvl w:val="0"/>
+          <w:numId w:val="7"/>
+        </w:numPr>
+        <w:rPr>
+          <w:lang w:val="nl-NL"/>
+        </w:rPr>
+      </w:pPr>
+      <w:r>
+        <w:rPr>
+          <w:lang w:val="nl-NL"/>
+        </w:rPr>
+        <w:t>Elke telefoon heeft een knop waarmee de andere telefoon gebeld kan worden.</w:t>
+      </w:r>
+    </w:p>
+    <w:p>
+      <w:pPr>
+        <w:pStyle w:val="Lijstalinea"/>
+        <w:numPr>
+          <w:ilvl w:val="0"/>
+          <w:numId w:val="7"/>
+        </w:numPr>
+        <w:rPr>
+          <w:lang w:val="nl-NL"/>
+        </w:rPr>
+      </w:pPr>
+      <w:r>
+        <w:rPr>
+          <w:lang w:val="nl-NL"/>
+        </w:rPr>
+        <w:t>Als er gebeld wordt knippert er een lamp</w:t>
+      </w:r>
+      <w:r>
+        <w:rPr>
+          <w:lang w:val="nl-NL"/>
+        </w:rPr>
+        <w:t>.</w:t>
+      </w:r>
+    </w:p>
+    <w:p>
+      <w:pPr>
+        <w:pStyle w:val="Lijstalinea"/>
+        <w:numPr>
+          <w:ilvl w:val="0"/>
+          <w:numId w:val="7"/>
+        </w:numPr>
+        <w:rPr>
+          <w:lang w:val="nl-NL"/>
+        </w:rPr>
+      </w:pPr>
+      <w:r>
+        <w:rPr>
+          <w:lang w:val="nl-NL"/>
+        </w:rPr>
+        <w:t>Als er gebeld wordt is er geen</w:t>
+      </w:r>
+      <w:r>
+        <w:rPr>
+          <w:lang w:val="nl-NL"/>
+        </w:rPr>
+        <w:t xml:space="preserve"> beltoon.</w:t>
+      </w:r>
+    </w:p>
+    <w:p>
+      <w:pPr>
+        <w:pStyle w:val="Lijstalinea"/>
+        <w:numPr>
+          <w:ilvl w:val="0"/>
+          <w:numId w:val="7"/>
+        </w:numPr>
+        <w:rPr>
+          <w:lang w:val="nl-NL"/>
+        </w:rPr>
+      </w:pPr>
+      <w:r>
+        <w:rPr>
+          <w:lang w:val="nl-NL"/>
+        </w:rPr>
+        <w:t xml:space="preserve">Na het opnemen kunnen </w:t>
+      </w:r>
+      <w:r>
+        <w:rPr>
+          <w:lang w:val="nl-NL"/>
+        </w:rPr>
+        <w:t>de mensen aan beide kanten elkaar verstaan.</w:t>
+      </w:r>
+    </w:p>
+    <w:p>
+      <w:pPr>
+        <w:pStyle w:val="Kop1"/>
+        <w:rPr>
+          <w:lang w:val="nl-NL"/>
+        </w:rPr>
+      </w:pPr>
+      <w:r>
+        <w:rPr>
+          <w:lang w:val="nl-NL"/>
+        </w:rPr>
+        <w:t>Computerpuzzel voor de kluizen</w:t>
+      </w:r>
+    </w:p>
+    <w:p>
+      <w:pPr>
+        <w:pStyle w:val="Lijstalinea"/>
+        <w:numPr>
+          <w:ilvl w:val="0"/>
+          <w:numId w:val="8"/>
+        </w:numPr>
+        <w:rPr>
+          <w:lang w:val="nl-NL"/>
+        </w:rPr>
+      </w:pPr>
+      <w:r>
+        <w:rPr>
+          <w:lang w:val="nl-NL"/>
+        </w:rPr>
+        <w:t>Er moet een scherm zijn waar de speler bestanden kan lezen.</w:t>
+      </w:r>
+    </w:p>
+    <w:p>
+      <w:pPr>
+        <w:pStyle w:val="Lijstalinea"/>
+        <w:numPr>
+          <w:ilvl w:val="0"/>
+          <w:numId w:val="8"/>
+        </w:numPr>
+        <w:rPr>
+          <w:lang w:val="nl-NL"/>
+        </w:rPr>
+      </w:pPr>
+      <w:r>
+        <w:rPr>
+          <w:lang w:val="nl-NL"/>
+        </w:rPr>
+        <w:t>Om de bestanden te openen is een toetsenbord en een muis nodig.</w:t>
+      </w:r>
+    </w:p>
+    <w:p>
+      <w:pPr>
+        <w:pStyle w:val="Lijstalinea"/>
+        <w:numPr>
+          <w:ilvl w:val="0"/>
+          <w:numId w:val="8"/>
+        </w:numPr>
+        <w:rPr>
+          <w:lang w:val="nl-NL"/>
+        </w:rPr>
+      </w:pPr>
+      <w:r>
+        <w:rPr>
+          <w:lang w:val="nl-NL"/>
+        </w:rPr>
+        <w:t xml:space="preserve">Het toetsenbord en de muis zijn in een andere ruimte waar </w:t>
+      </w:r>
+      <w:r>
+        <w:rPr>
+          <w:lang w:val="nl-NL"/>
+        </w:rPr>
+        <w:t>het scherm niet te zien is.</w:t>
+      </w:r>
+    </w:p>
+    <w:p>
+      <w:pPr>
+        <w:pStyle w:val="Lijstalinea"/>
+        <w:numPr>
+          <w:ilvl w:val="0"/>
+          <w:numId w:val="8"/>
+        </w:numPr>
+        <w:rPr>
+          <w:lang w:val="nl-NL"/>
+        </w:rPr>
+      </w:pPr>
+      <w:r>
+        <w:rPr>
+          <w:lang w:val="nl-NL"/>
+        </w:rPr>
+        <w:t xml:space="preserve">De voorkeur is dat </w:t>
+      </w:r>
+      <w:r>
+        <w:rPr>
+          <w:lang w:val="nl-NL"/>
+        </w:rPr>
+        <w:t>de interface op het scherm een Windows bureaublad is.</w:t>
+      </w:r>
+    </w:p>
+    <w:p>
+      <w:pPr>
+        <w:pStyle w:val="Lijstalinea"/>
+        <w:numPr>
+          <w:ilvl w:val="0"/>
+          <w:numId w:val="8"/>
+        </w:numPr>
+        <w:rPr>
+          <w:lang w:val="nl-NL"/>
+        </w:rPr>
+      </w:pPr>
+      <w:r>
+        <w:rPr>
+          <w:lang w:val="nl-NL"/>
+        </w:rPr>
+        <w:t xml:space="preserve">De gebruiker moet </w:t>
+      </w:r>
+      <w:r>
+        <w:rPr>
+          <w:lang w:val="nl-NL"/>
+        </w:rPr>
+        <w:t>de gegevens in de mappen aan kunnen passen.</w:t>
+      </w:r>
+    </w:p>
+    <w:p>
+      <w:pPr>
+        <w:pStyle w:val="Lijstalinea"/>
+        <w:numPr>
+          <w:ilvl w:val="0"/>
+          <w:numId w:val="8"/>
+        </w:numPr>
+        <w:rPr>
+          <w:lang w:val="nl-NL"/>
+        </w:rPr>
+      </w:pPr>
+      <w:r>
+        <w:rPr>
+          <w:lang w:val="nl-NL"/>
+        </w:rPr>
+        <w:t xml:space="preserve">Achteraf moet het </w:t>
+      </w:r>
+      <w:r>
+        <w:rPr>
+          <w:lang w:val="nl-NL"/>
+        </w:rPr>
+        <w:t xml:space="preserve">systeem te resetten zijn </w:t>
+      </w:r>
+      <w:r>
+        <w:rPr>
+          <w:lang w:val="nl-NL"/>
+        </w:rPr>
+        <w:t>naar een beginscherm waar niks open is.</w:t>
+      </w:r>
+    </w:p>
+    <w:p>
+      <w:pPr>
+        <w:pStyle w:val="Lijstalinea"/>
+        <w:numPr>
+          <w:ilvl w:val="0"/>
+          <w:numId w:val="8"/>
+        </w:numPr>
+        <w:rPr>
+          <w:lang w:val="nl-NL"/>
+        </w:rPr>
+      </w:pPr>
+      <w:r>
+        <w:rPr>
+          <w:lang w:val="nl-NL"/>
+        </w:rPr>
+        <w:t>De gebruiker moet niks kunnen verwijderen of verplaatsen</w:t>
+      </w:r>
+      <w:r>
+        <w:rPr>
+          <w:lang w:val="nl-NL"/>
+        </w:rPr>
+        <w:t xml:space="preserve">, niet </w:t>
+      </w:r>
+      <w:r>
+        <w:rPr>
+          <w:lang w:val="nl-NL"/>
+        </w:rPr>
+        <w:t xml:space="preserve">af kunnen sluiten </w:t>
+      </w:r>
+      <w:r>
+        <w:rPr>
+          <w:lang w:val="nl-NL"/>
+        </w:rPr>
+        <w:t xml:space="preserve">of </w:t>
+      </w:r>
+      <w:r>
+        <w:rPr>
+          <w:lang w:val="nl-NL"/>
+        </w:rPr>
+        <w:t xml:space="preserve">het </w:t>
+      </w:r>
+      <w:r>
+        <w:rPr>
+          <w:lang w:val="nl-NL"/>
+        </w:rPr>
+        <w:t>op een andere manier verpesten</w:t>
+      </w:r>
+      <w:r>
+        <w:rPr>
+          <w:lang w:val="nl-NL"/>
+        </w:rPr>
+        <w:t>.</w:t>
+      </w:r>
+      <w:r>
+        <w:rPr>
+          <w:lang w:val="nl-NL"/>
+        </w:rPr>
+        <w:t xml:space="preserve"> </w:t>
+      </w:r>
+    </w:p>
+    <w:p>
+      <w:pPr>
+        <w:pStyle w:val="Lijstalinea"/>
+        <w:numPr>
+          <w:ilvl w:val="0"/>
+          <w:numId w:val="8"/>
+        </w:numPr>
+        <w:rPr>
+          <w:lang w:val="nl-NL"/>
+        </w:rPr>
+      </w:pPr>
+      <w:r>
+        <w:rPr>
+          <w:lang w:val="nl-NL"/>
+        </w:rPr>
+        <w:t xml:space="preserve">Reset door de </w:t>
+      </w:r>
+      <w:r>
+        <w:rPr>
+          <w:lang w:val="nl-NL"/>
+        </w:rPr>
+        <w:t>host moet mogelijk zijn als het toch mis gaat</w:t>
+      </w:r>
+      <w:r>
+        <w:rPr>
+          <w:lang w:val="nl-NL"/>
+        </w:rPr>
+        <w:t>.</w:t>
+      </w:r>
+    </w:p>
+    <w:p>
+      <w:pPr>
+        <w:pStyle w:val="Kop1"/>
+        <w:rPr>
+          <w:lang w:val="nl-NL"/>
+        </w:rPr>
+      </w:pPr>
+      <w:r>
+        <w:rPr>
+          <w:lang w:val="nl-NL"/>
+        </w:rPr>
+        <w:t>Ventilatieschacht</w:t>
+      </w:r>
+    </w:p>
+    <w:p>
+      <w:pPr>
+        <w:pStyle w:val="Lijstalinea"/>
+        <w:numPr>
+          <w:ilvl w:val="0"/>
+          <w:numId w:val="9"/>
+        </w:numPr>
+        <w:rPr>
+          <w:lang w:val="nl-NL"/>
+        </w:rPr>
+      </w:pPr>
+      <w:r>
+        <w:rPr>
+          <w:lang w:val="nl-NL"/>
+        </w:rPr>
+        <w:t xml:space="preserve">Er is een ventilatieschacht waar acht knoppen in moeten komen. </w:t>
+      </w:r>
+    </w:p>
+    <w:p>
+      <w:pPr>
+        <w:pStyle w:val="Lijstalinea"/>
+        <w:numPr>
+          <w:ilvl w:val="0"/>
+          <w:numId w:val="9"/>
+        </w:numPr>
+        <w:rPr>
+          <w:lang w:val="nl-NL"/>
+        </w:rPr>
+      </w:pPr>
+      <w:r>
+        <w:rPr>
+          <w:lang w:val="nl-NL"/>
+        </w:rPr>
+        <w:t xml:space="preserve">Als alle knoppen tegelijk ingedrukt worden </w:t>
+      </w:r>
+      <w:r>
+        <w:rPr>
+          <w:lang w:val="nl-NL"/>
+        </w:rPr>
+        <w:t>gaan twee magneetsloten los.</w:t>
+      </w:r>
+    </w:p>
+    <w:p>
+      <w:pPr>
+        <w:pStyle w:val="Lijstalinea"/>
+        <w:numPr>
+          <w:ilvl w:val="0"/>
+          <w:numId w:val="9"/>
+        </w:numPr>
+        <w:rPr>
+          <w:lang w:val="nl-NL"/>
+        </w:rPr>
+      </w:pPr>
+      <w:r>
+        <w:rPr>
+          <w:lang w:val="nl-NL"/>
+        </w:rPr>
+        <w:t>Deze magneetsloten moeten vanuit de control room aan en uit te zetten zijn.</w:t>
+      </w:r>
+    </w:p>
+    <w:p>
+      <w:pPr>
+        <w:pStyle w:val="Kop1"/>
+        <w:rPr>
+          <w:lang w:val="nl-NL"/>
+        </w:rPr>
+      </w:pPr>
+      <w:r>
+        <w:rPr>
+          <w:lang w:val="nl-NL"/>
+        </w:rPr>
+        <w:t>Vault</w:t>
+      </w:r>
+    </w:p>
+    <w:p>
+      <w:pPr>
+        <w:pStyle w:val="Lijstalinea"/>
         <w:numPr>
           <w:ilvl w:val="0"/>
           <w:numId w:val="10"/>
@@ -1308,12 +1213,126 @@
         <w:rPr>
           <w:lang w:val="nl-NL"/>
         </w:rPr>
+        <w:t>In een ruimte moet een decibelmeter komen</w:t>
+      </w:r>
+      <w:r>
+        <w:rPr>
+          <w:lang w:val="nl-NL"/>
+        </w:rPr>
+        <w:t>.</w:t>
+      </w:r>
+    </w:p>
+    <w:p>
+      <w:pPr>
+        <w:pStyle w:val="Lijstalinea"/>
+        <w:numPr>
+          <w:ilvl w:val="0"/>
+          <w:numId w:val="10"/>
+        </w:numPr>
+        <w:rPr>
+          <w:lang w:val="nl-NL"/>
+        </w:rPr>
+      </w:pPr>
+      <w:r>
+        <w:rPr>
+          <w:lang w:val="nl-NL"/>
+        </w:rPr>
+        <w:t>De hoeveelheid geluid dat de decibelmeter meet moet zichtbaar zijn voor de speler via gekleurde lampen.</w:t>
+      </w:r>
+      <w:r>
+        <w:rPr>
+          <w:lang w:val="nl-NL"/>
+        </w:rPr>
+        <w:t xml:space="preserve"> (</w:t>
+      </w:r>
+      <w:r>
+        <w:rPr>
+          <w:lang w:val="nl-NL"/>
+        </w:rPr>
+        <w:t>groen, geel, donkergeel, oranje, rood)</w:t>
+      </w:r>
+    </w:p>
+    <w:p>
+      <w:pPr>
+        <w:pStyle w:val="Lijstalinea"/>
+        <w:numPr>
+          <w:ilvl w:val="0"/>
+          <w:numId w:val="10"/>
+        </w:numPr>
+        <w:rPr>
+          <w:lang w:val="nl-NL"/>
+        </w:rPr>
+      </w:pPr>
+      <w:r>
+        <w:rPr>
+          <w:lang w:val="nl-NL"/>
+        </w:rPr>
+        <w:t xml:space="preserve">Hoe harder het geluid in de ruimte hoe meer lampen er branden </w:t>
+      </w:r>
+      <w:r>
+        <w:rPr>
+          <w:lang w:val="nl-NL"/>
+        </w:rPr>
+        <w:t>in de volgorde groen, geel, donkergeel, oranje, rood.</w:t>
+      </w:r>
+    </w:p>
+    <w:p>
+      <w:pPr>
+        <w:pStyle w:val="Lijstalinea"/>
+        <w:numPr>
+          <w:ilvl w:val="0"/>
+          <w:numId w:val="10"/>
+        </w:numPr>
+        <w:rPr>
+          <w:lang w:val="nl-NL"/>
+        </w:rPr>
+      </w:pPr>
+      <w:r>
+        <w:rPr>
+          <w:lang w:val="nl-NL"/>
+        </w:rPr>
+        <w:t>Bij welk volume de lampen aan gaan moet in te stellen zijn.</w:t>
+      </w:r>
+    </w:p>
+    <w:p>
+      <w:pPr>
+        <w:pStyle w:val="Lijstalinea"/>
+        <w:numPr>
+          <w:ilvl w:val="0"/>
+          <w:numId w:val="10"/>
+        </w:numPr>
+        <w:rPr>
+          <w:lang w:val="nl-NL"/>
+        </w:rPr>
+      </w:pPr>
+      <w:r>
+        <w:rPr>
+          <w:lang w:val="nl-NL"/>
+        </w:rPr>
+        <w:t>De lampen moeten gereset kunnen worden vanuit de control room.</w:t>
+      </w:r>
+    </w:p>
+    <w:p>
+      <w:pPr>
+        <w:pStyle w:val="Lijstalinea"/>
+        <w:numPr>
+          <w:ilvl w:val="0"/>
+          <w:numId w:val="10"/>
+        </w:numPr>
+        <w:rPr>
+          <w:lang w:val="nl-NL"/>
+        </w:rPr>
+      </w:pPr>
+      <w:r>
+        <w:rPr>
+          <w:lang w:val="nl-NL"/>
+        </w:rPr>
         <w:t>In de vloer moeten drukplaten zitten.</w:t>
       </w:r>
     </w:p>
     <w:p>
       <w:pPr>
-        <w:pStyle w:val="ListParagraph"/>
+        <w:pStyle w:val="Lijstalinea"/>
         <w:numPr>
           <w:ilvl w:val="0"/>
           <w:numId w:val="10"/>
@@ -1337,7 +1356,7 @@
     </w:p>
     <w:p>
       <w:pPr>
-        <w:pStyle w:val="ListParagraph"/>
+        <w:pStyle w:val="Lijstalinea"/>
         <w:numPr>
           <w:ilvl w:val="0"/>
           <w:numId w:val="10"/>
@@ -1361,7 +1380,7 @@
     </w:p>
     <w:p>
       <w:pPr>
-        <w:pStyle w:val="ListParagraph"/>
+        <w:pStyle w:val="Lijstalinea"/>
         <w:numPr>
           <w:ilvl w:val="0"/>
           <w:numId w:val="10"/>
@@ -1401,10 +1420,23 @@
           <w:lang w:val="nl-NL"/>
         </w:rPr>
       </w:pPr>
-    </w:p>
-    <w:p>
-      <w:pPr>
-        <w:pStyle w:val="ListParagraph"/>
+      <w:r>
+        <w:rPr>
+          <w:lang w:val="nl-NL"/>
+        </w:rPr>
+        <w:t>UPDATE: DRUKPLATEN IN LATERE FASE</w:t>
+      </w:r>
+    </w:p>
+    <w:p>
+      <w:pPr>
+        <w:rPr>
+          <w:lang w:val="nl-NL"/>
+        </w:rPr>
+      </w:pPr>
+    </w:p>
+    <w:p>
+      <w:pPr>
+        <w:pStyle w:val="Lijstalinea"/>
         <w:numPr>
           <w:ilvl w:val="0"/>
           <w:numId w:val="10"/>
@@ -1417,6 +1449,7 @@
         <w:rPr>
           <w:lang w:val="nl-NL"/>
         </w:rPr>
+        <w:lastRenderedPageBreak/>
         <w:t>Eigen idee: het geluid van de drukplaat wordt steeds luider vanaf een bepaald gewicht zodat je niet</w:t>
       </w:r>
       <w:r>
@@ -2625,7 +2658,7 @@
       </w:pPr>
     </w:pPrDefault>
   </w:docDefaults>
-  <w:latentStyles w:defLockedState="0" w:defUIPriority="99" w:defSemiHidden="0" w:defUnhideWhenUsed="0" w:defQFormat="0" w:count="375">
+  <w:latentStyles w:defLockedState="0" w:defUIPriority="99" w:defSemiHidden="0" w:defUnhideWhenUsed="0" w:defQFormat="0" w:count="376">
     <w:lsdException w:name="Normal" w:uiPriority="0" w:qFormat="1"/>
     <w:lsdException w:name="heading 1" w:uiPriority="9" w:qFormat="1"/>
     <w:lsdException w:name="heading 2" w:semiHidden="1" w:uiPriority="9" w:unhideWhenUsed="1" w:qFormat="1"/>
@@ -2731,7 +2764,6 @@
     <w:lsdException w:name="HTML Sample" w:semiHidden="1" w:unhideWhenUsed="1"/>
     <w:lsdException w:name="HTML Typewriter" w:semiHidden="1" w:unhideWhenUsed="1"/>
     <w:lsdException w:name="HTML Variable" w:semiHidden="1" w:unhideWhenUsed="1"/>
-    <w:lsdException w:name="Normal Table" w:semiHidden="1" w:unhideWhenUsed="1"/>
     <w:lsdException w:name="annotation subject" w:semiHidden="1" w:unhideWhenUsed="1"/>
     <w:lsdException w:name="No List" w:semiHidden="1" w:unhideWhenUsed="1"/>
     <w:lsdException w:name="Outline List 1" w:semiHidden="1" w:unhideWhenUsed="1"/>
@@ -2778,10 +2810,8 @@
     <w:lsdException w:name="Table Subtle 2" w:semiHidden="1" w:unhideWhenUsed="1"/>
     <w:lsdException w:name="Table Web 1" w:semiHidden="1" w:unhideWhenUsed="1"/>
     <w:lsdException w:name="Table Web 2" w:semiHidden="1" w:unhideWhenUsed="1"/>
-    <w:lsdException w:name="Table Web 3" w:semiHidden="1" w:unhideWhenUsed="1"/>
     <w:lsdException w:name="Balloon Text" w:semiHidden="1" w:unhideWhenUsed="1"/>
     <w:lsdException w:name="Table Grid" w:uiPriority="39"/>
-    <w:lsdException w:name="Table Theme" w:semiHidden="1" w:unhideWhenUsed="1"/>
     <w:lsdException w:name="Placeholder Text" w:semiHidden="1"/>
     <w:lsdException w:name="No Spacing" w:uiPriority="1" w:qFormat="1"/>
     <w:lsdException w:name="Light Shading" w:uiPriority="60"/>
@@ -3001,16 +3031,17 @@
     <w:lsdException w:name="Smart Hyperlink" w:semiHidden="1" w:unhideWhenUsed="1"/>
     <w:lsdException w:name="Hashtag" w:semiHidden="1" w:unhideWhenUsed="1"/>
     <w:lsdException w:name="Unresolved Mention" w:semiHidden="1" w:unhideWhenUsed="1"/>
+    <w:lsdException w:name="Smart Link" w:semiHidden="1" w:unhideWhenUsed="1"/>
   </w:latentStyles>
-  <w:style w:type="paragraph" w:default="1" w:styleId="Normal">
+  <w:style w:type="paragraph" w:default="1" w:styleId="Standaard">
     <w:name w:val="Normal"/>
     <w:qFormat/>
   </w:style>
-  <w:style w:type="paragraph" w:styleId="Heading1">
+  <w:style w:type="paragraph" w:styleId="Kop1">
     <w:name w:val="heading 1"/>
-    <w:basedOn w:val="Normal"/>
-    <w:next w:val="Normal"/>
-    <w:link w:val="Heading1Char"/>
+    <w:basedOn w:val="Standaard"/>
+    <w:next w:val="Standaard"/>
+    <w:link w:val="Kop1Char"/>
     <w:uiPriority w:val="9"/>
     <w:qFormat/>
     <w:rsid w:val="00F95EFC"/>
@@ -3027,13 +3058,13 @@
       <w:szCs w:val="32"/>
     </w:rPr>
   </w:style>
-  <w:style w:type="character" w:default="1" w:styleId="DefaultParagraphFont">
+  <w:style w:type="character" w:default="1" w:styleId="Standaardalinea-lettertype">
     <w:name w:val="Default Paragraph Font"/>
     <w:uiPriority w:val="1"/>
     <w:semiHidden/>
     <w:unhideWhenUsed/>
   </w:style>
-  <w:style w:type="table" w:default="1" w:styleId="TableNormal">
+  <w:style w:type="table" w:default="1" w:styleId="Standaardtabel">
     <w:name w:val="Normal Table"/>
     <w:uiPriority w:val="99"/>
     <w:semiHidden/>
@@ -3048,17 +3079,17 @@
       </w:tblCellMar>
     </w:tblPr>
   </w:style>
-  <w:style w:type="numbering" w:default="1" w:styleId="NoList">
+  <w:style w:type="numbering" w:default="1" w:styleId="Geenlijst">
     <w:name w:val="No List"/>
     <w:uiPriority w:val="99"/>
     <w:semiHidden/>
     <w:unhideWhenUsed/>
   </w:style>
-  <w:style w:type="paragraph" w:styleId="Title">
+  <w:style w:type="paragraph" w:styleId="Titel">
     <w:name w:val="Title"/>
-    <w:basedOn w:val="Normal"/>
-    <w:next w:val="Normal"/>
-    <w:link w:val="TitleChar"/>
+    <w:basedOn w:val="Standaard"/>
+    <w:next w:val="Standaard"/>
+    <w:link w:val="TitelChar"/>
     <w:uiPriority w:val="10"/>
     <w:qFormat/>
     <w:rsid w:val="00F95EFC"/>
@@ -3074,10 +3105,10 @@
       <w:szCs w:val="56"/>
     </w:rPr>
   </w:style>
-  <w:style w:type="character" w:customStyle="1" w:styleId="TitleChar">
-    <w:name w:val="Title Char"/>
-    <w:basedOn w:val="DefaultParagraphFont"/>
-    <w:link w:val="Title"/>
+  <w:style w:type="character" w:customStyle="1" w:styleId="TitelChar">
+    <w:name w:val="Titel Char"/>
+    <w:basedOn w:val="Standaardalinea-lettertype"/>
+    <w:link w:val="Titel"/>
     <w:uiPriority w:val="10"/>
     <w:rsid w:val="00F95EFC"/>
     <w:rPr>
@@ -3088,10 +3119,10 @@
       <w:szCs w:val="56"/>
     </w:rPr>
   </w:style>
-  <w:style w:type="character" w:customStyle="1" w:styleId="Heading1Char">
-    <w:name w:val="Heading 1 Char"/>
-    <w:basedOn w:val="DefaultParagraphFont"/>
-    <w:link w:val="Heading1"/>
+  <w:style w:type="character" w:customStyle="1" w:styleId="Kop1Char">
+    <w:name w:val="Kop 1 Char"/>
+    <w:basedOn w:val="Standaardalinea-lettertype"/>
+    <w:link w:val="Kop1"/>
     <w:uiPriority w:val="9"/>
     <w:rsid w:val="00F95EFC"/>
     <w:rPr>
@@ -3101,9 +3132,9 @@
       <w:szCs w:val="32"/>
     </w:rPr>
   </w:style>
-  <w:style w:type="paragraph" w:styleId="ListParagraph">
+  <w:style w:type="paragraph" w:styleId="Lijstalinea">
     <w:name w:val="List Paragraph"/>
-    <w:basedOn w:val="Normal"/>
+    <w:basedOn w:val="Standaard"/>
     <w:uiPriority w:val="34"/>
     <w:qFormat/>
     <w:rsid w:val="00303170"/>

</xml_diff>